<commit_message>
Corrección Requisito 2 SGDS - RS 02.docx
</commit_message>
<xml_diff>
--- a/Desarrollo/SGDS/Analisis/SGDS - RS/SGDS - RS 02.docx
+++ b/Desarrollo/SGDS/Analisis/SGDS - RS/SGDS - RS 02.docx
@@ -1887,35 +1887,6 @@
           <w:sz w:val="24"/>
           <w:szCs w:val="24"/>
         </w:rPr>
-        <w:t>El personal del hospital inicia sesión en el sistema de gestión de donaciones de sangre.</w:t>
-      </w:r>
-    </w:p>
-    <w:p>
-      <w:pPr>
-        <w:numPr>
-          <w:ilvl w:val="0"/>
-          <w:numId w:val="11"/>
-        </w:numPr>
-        <w:pBdr>
-          <w:top w:val="nil"/>
-          <w:left w:val="nil"/>
-          <w:bottom w:val="nil"/>
-          <w:right w:val="nil"/>
-          <w:between w:val="nil"/>
-        </w:pBdr>
-        <w:ind w:right="-40"/>
-        <w:rPr>
-          <w:rFonts w:ascii="Times New Roman" w:eastAsia="Times New Roman" w:hAnsi="Times New Roman" w:cs="Times New Roman"/>
-          <w:sz w:val="24"/>
-          <w:szCs w:val="24"/>
-        </w:rPr>
-      </w:pPr>
-      <w:r>
-        <w:rPr>
-          <w:rFonts w:ascii="Times New Roman" w:eastAsia="Times New Roman" w:hAnsi="Times New Roman" w:cs="Times New Roman"/>
-          <w:sz w:val="24"/>
-          <w:szCs w:val="24"/>
-        </w:rPr>
         <w:t>El sistema verifica que la información proporcionada sea válida y completa.</w:t>
       </w:r>
     </w:p>
@@ -2059,23 +2030,7 @@
           <w:sz w:val="24"/>
           <w:szCs w:val="24"/>
         </w:rPr>
-        <w:t xml:space="preserve">1]: Si el </w:t>
-      </w:r>
-      <w:r>
-        <w:rPr>
-          <w:rFonts w:ascii="Times New Roman" w:eastAsia="Times New Roman" w:hAnsi="Times New Roman" w:cs="Times New Roman"/>
-          <w:sz w:val="24"/>
-          <w:szCs w:val="24"/>
-        </w:rPr>
-        <w:t>donante</w:t>
-      </w:r>
-      <w:r>
-        <w:rPr>
-          <w:rFonts w:ascii="Times New Roman" w:eastAsia="Times New Roman" w:hAnsi="Times New Roman" w:cs="Times New Roman"/>
-          <w:sz w:val="24"/>
-          <w:szCs w:val="24"/>
-        </w:rPr>
-        <w:t xml:space="preserve"> ingresa información incompleta o incorrecta, el sistema mostrará un mensaje de error y solicitará que se corrijan los campos necesarios.</w:t>
+        <w:t>1]: Si el donante ingresa información incompleta o incorrecta, el sistema mostrará un mensaje de error y solicitará que se corrijan los campos necesarios.</w:t>
       </w:r>
     </w:p>
     <w:p>
@@ -2104,23 +2059,7 @@
           <w:sz w:val="24"/>
           <w:szCs w:val="24"/>
         </w:rPr>
-        <w:t xml:space="preserve">EX[2]: Si el </w:t>
-      </w:r>
-      <w:r>
-        <w:rPr>
-          <w:rFonts w:ascii="Times New Roman" w:eastAsia="Times New Roman" w:hAnsi="Times New Roman" w:cs="Times New Roman"/>
-          <w:sz w:val="24"/>
-          <w:szCs w:val="24"/>
-        </w:rPr>
-        <w:t>donante</w:t>
-      </w:r>
-      <w:r>
-        <w:rPr>
-          <w:rFonts w:ascii="Times New Roman" w:eastAsia="Times New Roman" w:hAnsi="Times New Roman" w:cs="Times New Roman"/>
-          <w:sz w:val="24"/>
-          <w:szCs w:val="24"/>
-        </w:rPr>
-        <w:t xml:space="preserve"> intenta editar o eliminar la información de un donante que no existe en el sistema, el sistema mostrará un mensaje de error</w:t>
+        <w:t>EX[2]: Si el donante intenta editar o eliminar la información de un donante que no existe en el sistema, el sistema mostrará un mensaje de error</w:t>
       </w:r>
       <w:r>
         <w:rPr>

</xml_diff>

<commit_message>
Corregido archivo Registro de Donantes SGDS - RS 02.docx
</commit_message>
<xml_diff>
--- a/Desarrollo/SGDS/Analisis/SGDS - RS/SGDS - RS 02.docx
+++ b/Desarrollo/SGDS/Analisis/SGDS - RS/SGDS - RS 02.docx
@@ -2,6 +2,29 @@
 <file path=word/document.xml><?xml version="1.0" encoding="utf-8"?>
 <w:document xmlns:wpc="http://schemas.microsoft.com/office/word/2010/wordprocessingCanvas" xmlns:cx="http://schemas.microsoft.com/office/drawing/2014/chartex" xmlns:cx1="http://schemas.microsoft.com/office/drawing/2015/9/8/chartex" xmlns:cx2="http://schemas.microsoft.com/office/drawing/2015/10/21/chartex" xmlns:cx3="http://schemas.microsoft.com/office/drawing/2016/5/9/chartex" xmlns:cx4="http://schemas.microsoft.com/office/drawing/2016/5/10/chartex" xmlns:cx5="http://schemas.microsoft.com/office/drawing/2016/5/11/chartex" xmlns:cx6="http://schemas.microsoft.com/office/drawing/2016/5/12/chartex" xmlns:cx7="http://schemas.microsoft.com/office/drawing/2016/5/13/chartex" xmlns:cx8="http://schemas.microsoft.com/office/drawing/2016/5/14/chartex" xmlns:mc="http://schemas.openxmlformats.org/markup-compatibility/2006" xmlns:aink="http://schemas.microsoft.com/office/drawing/2016/ink" xmlns:am3d="http://schemas.microsoft.com/office/drawing/2017/model3d" xmlns:o="urn:schemas-microsoft-com:office:office" xmlns:oel="http://schemas.microsoft.com/office/2019/extlst" xmlns:r="http://schemas.openxmlformats.org/officeDocument/2006/relationships" xmlns:m="http://schemas.openxmlformats.org/officeDocument/2006/math" xmlns:v="urn:schemas-microsoft-com:vml" xmlns:wp14="http://schemas.microsoft.com/office/word/2010/wordprocessingDrawing" xmlns:wp="http://schemas.openxmlformats.org/drawingml/2006/wordprocessingDrawing" xmlns:w10="urn:schemas-microsoft-com:office:word" xmlns:w="http://schemas.openxmlformats.org/wordprocessingml/2006/main" xmlns:w14="http://schemas.microsoft.com/office/word/2010/wordml" xmlns:w15="http://schemas.microsoft.com/office/word/2012/wordml" xmlns:w16cex="http://schemas.microsoft.com/office/word/2018/wordml/cex" xmlns:w16cid="http://schemas.microsoft.com/office/word/2016/wordml/cid" xmlns:w16="http://schemas.microsoft.com/office/word/2018/wordml" xmlns:w16du="http://schemas.microsoft.com/office/word/2023/wordml/word16du" xmlns:w16sdtdh="http://schemas.microsoft.com/office/word/2020/wordml/sdtdatahash" xmlns:w16se="http://schemas.microsoft.com/office/word/2015/wordml/symex" xmlns:wpg="http://schemas.microsoft.com/office/word/2010/wordprocessingGroup" xmlns:wpi="http://schemas.microsoft.com/office/word/2010/wordprocessingInk" xmlns:wne="http://schemas.microsoft.com/office/word/2006/wordml" xmlns:wps="http://schemas.microsoft.com/office/word/2010/wordprocessingShape" mc:Ignorable="w14 w15 w16se w16cid w16 w16cex w16sdtdh wp14">
   <w:body>
+    <w:p>
+      <w:pPr>
+        <w:spacing w:before="240" w:after="60" w:line="240" w:lineRule="auto"/>
+        <w:jc w:val="center"/>
+        <w:rPr>
+          <w:rFonts w:ascii="Times New Roman" w:eastAsia="Times New Roman" w:hAnsi="Times New Roman" w:cs="Times New Roman"/>
+          <w:b/>
+          <w:sz w:val="48"/>
+          <w:szCs w:val="48"/>
+        </w:rPr>
+      </w:pPr>
+      <w:bookmarkStart w:id="0" w:name="_w1wqynmiujje" w:colFirst="0" w:colLast="0"/>
+      <w:bookmarkEnd w:id="0"/>
+      <w:r>
+        <w:rPr>
+          <w:rFonts w:ascii="Times New Roman" w:eastAsia="Times New Roman" w:hAnsi="Times New Roman" w:cs="Times New Roman"/>
+          <w:b/>
+          <w:sz w:val="48"/>
+          <w:szCs w:val="48"/>
+        </w:rPr>
+        <w:t xml:space="preserve">SISTEMA DE GESTIÓN DE </w:t>
+      </w:r>
+    </w:p>
     <w:p>
       <w:pPr>
         <w:spacing w:before="240" w:after="60" w:line="240" w:lineRule="auto"/>
@@ -14,8 +37,6 @@
           <w:szCs w:val="48"/>
         </w:rPr>
       </w:pPr>
-      <w:bookmarkStart w:id="0" w:name="_w1wqynmiujje" w:colFirst="0" w:colLast="0"/>
-      <w:bookmarkEnd w:id="0"/>
       <w:r>
         <w:rPr>
           <w:rFonts w:ascii="Times New Roman" w:eastAsia="Times New Roman" w:hAnsi="Times New Roman" w:cs="Times New Roman"/>
@@ -23,7 +44,7 @@
           <w:sz w:val="48"/>
           <w:szCs w:val="48"/>
         </w:rPr>
-        <w:t xml:space="preserve">SISTEMA DE GESTIÓN DE DONANTES DE SANGRE </w:t>
+        <w:t xml:space="preserve">DONANTES DE SANGRE </w:t>
       </w:r>
     </w:p>
     <w:p>
@@ -41,40 +62,28 @@
     </w:p>
     <w:p>
       <w:pPr>
+        <w:spacing w:before="120" w:after="120" w:line="360" w:lineRule="auto"/>
+        <w:jc w:val="both"/>
+        <w:rPr>
+          <w:rFonts w:ascii="Times New Roman" w:eastAsia="Times New Roman" w:hAnsi="Times New Roman" w:cs="Times New Roman"/>
+          <w:sz w:val="24"/>
+          <w:szCs w:val="24"/>
+        </w:rPr>
+      </w:pPr>
+    </w:p>
+    <w:p>
+      <w:pPr>
         <w:spacing w:before="240" w:after="60" w:line="240" w:lineRule="auto"/>
         <w:jc w:val="center"/>
-        <w:rPr>
-          <w:rFonts w:ascii="Quattrocento Sans" w:eastAsia="Quattrocento Sans" w:hAnsi="Quattrocento Sans" w:cs="Quattrocento Sans"/>
-          <w:b/>
-          <w:color w:val="0081C6"/>
-          <w:sz w:val="48"/>
-          <w:szCs w:val="48"/>
-        </w:rPr>
-      </w:pPr>
-      <w:bookmarkStart w:id="2" w:name="_30j0zll" w:colFirst="0" w:colLast="0"/>
-      <w:bookmarkEnd w:id="2"/>
-      <w:r>
         <w:rPr>
           <w:rFonts w:ascii="Times New Roman" w:eastAsia="Times New Roman" w:hAnsi="Times New Roman" w:cs="Times New Roman"/>
           <w:b/>
           <w:sz w:val="44"/>
           <w:szCs w:val="44"/>
         </w:rPr>
-        <w:t xml:space="preserve">Especificación de Requisito: </w:t>
-      </w:r>
-    </w:p>
-    <w:p>
-      <w:pPr>
-        <w:spacing w:before="240" w:after="60" w:line="240" w:lineRule="auto"/>
-        <w:jc w:val="center"/>
-        <w:rPr>
-          <w:rFonts w:ascii="Quattrocento Sans" w:eastAsia="Quattrocento Sans" w:hAnsi="Quattrocento Sans" w:cs="Quattrocento Sans"/>
-          <w:b/>
-          <w:color w:val="0081C6"/>
-          <w:sz w:val="48"/>
-          <w:szCs w:val="48"/>
-        </w:rPr>
-      </w:pPr>
+      </w:pPr>
+      <w:bookmarkStart w:id="2" w:name="_30j0zll" w:colFirst="0" w:colLast="0"/>
+      <w:bookmarkEnd w:id="2"/>
       <w:r>
         <w:rPr>
           <w:rFonts w:ascii="Times New Roman" w:eastAsia="Times New Roman" w:hAnsi="Times New Roman" w:cs="Times New Roman"/>
@@ -82,8 +91,20 @@
           <w:sz w:val="44"/>
           <w:szCs w:val="44"/>
         </w:rPr>
-        <w:t xml:space="preserve">RS 02- Registro de donantes </w:t>
-      </w:r>
+        <w:t xml:space="preserve">Especificación de Requisito: </w:t>
+      </w:r>
+    </w:p>
+    <w:p>
+      <w:pPr>
+        <w:spacing w:before="240" w:after="60" w:line="240" w:lineRule="auto"/>
+        <w:jc w:val="center"/>
+        <w:rPr>
+          <w:rFonts w:ascii="Times New Roman" w:eastAsia="Times New Roman" w:hAnsi="Times New Roman" w:cs="Times New Roman"/>
+          <w:b/>
+          <w:sz w:val="44"/>
+          <w:szCs w:val="44"/>
+        </w:rPr>
+      </w:pPr>
     </w:p>
     <w:p>
       <w:pPr>
@@ -91,10 +112,52 @@
         <w:jc w:val="center"/>
         <w:rPr>
           <w:rFonts w:ascii="Times New Roman" w:eastAsia="Times New Roman" w:hAnsi="Times New Roman" w:cs="Times New Roman"/>
+          <w:b/>
+          <w:sz w:val="44"/>
+          <w:szCs w:val="44"/>
+        </w:rPr>
+      </w:pPr>
+      <w:r>
+        <w:rPr>
+          <w:rFonts w:ascii="Times New Roman" w:eastAsia="Times New Roman" w:hAnsi="Times New Roman" w:cs="Times New Roman"/>
+          <w:b/>
+          <w:sz w:val="44"/>
+          <w:szCs w:val="44"/>
+        </w:rPr>
+        <w:t>SGDS-RS02</w:t>
+      </w:r>
+    </w:p>
+    <w:p>
+      <w:pPr>
+        <w:spacing w:before="120" w:after="120" w:line="360" w:lineRule="auto"/>
+        <w:jc w:val="center"/>
+        <w:rPr>
+          <w:rFonts w:ascii="Times New Roman" w:eastAsia="Times New Roman" w:hAnsi="Times New Roman" w:cs="Times New Roman"/>
+          <w:b/>
+          <w:sz w:val="44"/>
+          <w:szCs w:val="44"/>
+        </w:rPr>
+      </w:pPr>
+    </w:p>
+    <w:p>
+      <w:pPr>
+        <w:spacing w:before="120" w:after="120" w:line="360" w:lineRule="auto"/>
+        <w:jc w:val="center"/>
+        <w:rPr>
+          <w:rFonts w:ascii="Times New Roman" w:eastAsia="Times New Roman" w:hAnsi="Times New Roman" w:cs="Times New Roman"/>
           <w:sz w:val="36"/>
           <w:szCs w:val="36"/>
         </w:rPr>
       </w:pPr>
+      <w:r>
+        <w:rPr>
+          <w:rFonts w:ascii="Times New Roman" w:eastAsia="Times New Roman" w:hAnsi="Times New Roman" w:cs="Times New Roman"/>
+          <w:b/>
+          <w:sz w:val="44"/>
+          <w:szCs w:val="44"/>
+        </w:rPr>
+        <w:t>Registro de Donantes</w:t>
+      </w:r>
     </w:p>
     <w:p>
       <w:pPr>
@@ -106,80 +169,6 @@
           <w:szCs w:val="36"/>
         </w:rPr>
       </w:pPr>
-    </w:p>
-    <w:p>
-      <w:pPr>
-        <w:spacing w:before="120" w:after="120" w:line="360" w:lineRule="auto"/>
-        <w:jc w:val="center"/>
-        <w:rPr>
-          <w:rFonts w:ascii="Times New Roman" w:eastAsia="Times New Roman" w:hAnsi="Times New Roman" w:cs="Times New Roman"/>
-          <w:sz w:val="32"/>
-          <w:szCs w:val="32"/>
-        </w:rPr>
-      </w:pPr>
-    </w:p>
-    <w:p>
-      <w:pPr>
-        <w:spacing w:before="120" w:after="120" w:line="360" w:lineRule="auto"/>
-        <w:jc w:val="center"/>
-        <w:rPr>
-          <w:rFonts w:ascii="Times New Roman" w:eastAsia="Times New Roman" w:hAnsi="Times New Roman" w:cs="Times New Roman"/>
-          <w:sz w:val="24"/>
-          <w:szCs w:val="24"/>
-        </w:rPr>
-      </w:pPr>
-      <w:r>
-        <w:rPr>
-          <w:rFonts w:ascii="Times New Roman" w:eastAsia="Times New Roman" w:hAnsi="Times New Roman" w:cs="Times New Roman"/>
-          <w:sz w:val="32"/>
-          <w:szCs w:val="32"/>
-        </w:rPr>
-        <w:t>Versión 1.0</w:t>
-      </w:r>
-    </w:p>
-    <w:p>
-      <w:pPr>
-        <w:spacing w:before="120" w:after="120" w:line="360" w:lineRule="auto"/>
-        <w:rPr>
-          <w:rFonts w:ascii="Times New Roman" w:eastAsia="Times New Roman" w:hAnsi="Times New Roman" w:cs="Times New Roman"/>
-          <w:sz w:val="28"/>
-          <w:szCs w:val="28"/>
-        </w:rPr>
-      </w:pPr>
-    </w:p>
-    <w:p>
-      <w:pPr>
-        <w:spacing w:before="120" w:after="120" w:line="360" w:lineRule="auto"/>
-        <w:jc w:val="center"/>
-        <w:rPr>
-          <w:rFonts w:ascii="Times New Roman" w:eastAsia="Times New Roman" w:hAnsi="Times New Roman" w:cs="Times New Roman"/>
-          <w:sz w:val="28"/>
-          <w:szCs w:val="28"/>
-        </w:rPr>
-      </w:pPr>
-    </w:p>
-    <w:p>
-      <w:pPr>
-        <w:tabs>
-          <w:tab w:val="left" w:pos="1815"/>
-        </w:tabs>
-        <w:spacing w:before="120" w:after="120" w:line="360" w:lineRule="auto"/>
-        <w:jc w:val="center"/>
-        <w:rPr>
-          <w:rFonts w:ascii="Times New Roman" w:eastAsia="Times New Roman" w:hAnsi="Times New Roman" w:cs="Times New Roman"/>
-          <w:sz w:val="24"/>
-          <w:szCs w:val="24"/>
-        </w:rPr>
-      </w:pPr>
-      <w:r>
-        <w:rPr>
-          <w:rFonts w:ascii="Times New Roman" w:eastAsia="Times New Roman" w:hAnsi="Times New Roman" w:cs="Times New Roman"/>
-          <w:b/>
-          <w:sz w:val="36"/>
-          <w:szCs w:val="36"/>
-        </w:rPr>
-        <w:t>Control de Versiones</w:t>
-      </w:r>
     </w:p>
     <w:p>
       <w:pPr>
@@ -194,6 +183,20 @@
           <w:szCs w:val="32"/>
         </w:rPr>
       </w:pPr>
+    </w:p>
+    <w:p>
+      <w:pPr>
+        <w:tabs>
+          <w:tab w:val="left" w:pos="1815"/>
+        </w:tabs>
+        <w:spacing w:before="120" w:after="120" w:line="360" w:lineRule="auto"/>
+        <w:jc w:val="both"/>
+        <w:rPr>
+          <w:rFonts w:ascii="Times New Roman" w:eastAsia="Times New Roman" w:hAnsi="Times New Roman" w:cs="Times New Roman"/>
+          <w:sz w:val="32"/>
+          <w:szCs w:val="32"/>
+        </w:rPr>
+      </w:pPr>
       <w:r>
         <w:rPr>
           <w:noProof/>
@@ -201,7 +204,7 @@
         <mc:AlternateContent>
           <mc:Choice Requires="wps">
             <w:drawing>
-              <wp:anchor distT="0" distB="0" distL="0" distR="89535" simplePos="0" relativeHeight="251659264" behindDoc="0" locked="0" layoutInCell="1" hidden="0" allowOverlap="1" wp14:anchorId="3A6D90D3" wp14:editId="1859D1DC">
+              <wp:anchor distT="0" distB="0" distL="0" distR="89535" simplePos="0" relativeHeight="251659264" behindDoc="0" locked="0" layoutInCell="1" hidden="0" allowOverlap="1" wp14:anchorId="416E8630" wp14:editId="481EAC9D">
                 <wp:simplePos x="0" y="0"/>
                 <wp:positionH relativeFrom="column">
                   <wp:posOffset>-76199</wp:posOffset>
@@ -262,7 +265,7 @@
           </mc:Choice>
           <mc:Fallback>
             <w:pict>
-              <v:rect w14:anchorId="3A6D90D3" id="Rectángulo 1" o:spid="_x0000_s1026" style="position:absolute;left:0;text-align:left;margin-left:-6pt;margin-top:191pt;width:477.3pt;height:205.3pt;z-index:251659264;visibility:visible;mso-wrap-style:square;mso-wrap-distance-left:0;mso-wrap-distance-top:0;mso-wrap-distance-right:7.05pt;mso-wrap-distance-bottom:0;mso-position-horizontal:absolute;mso-position-horizontal-relative:text;mso-position-vertical:absolute;mso-position-vertical-relative:text;v-text-anchor:top" o:gfxdata="UEsDBBQABgAIAAAAIQC2gziS/gAAAOEBAAATAAAAW0NvbnRlbnRfVHlwZXNdLnhtbJSRQU7DMBBF&#10;90jcwfIWJU67QAgl6YK0S0CoHGBkTxKLZGx5TGhvj5O2G0SRWNoz/78nu9wcxkFMGNg6quQqL6RA&#10;0s5Y6ir5vt9lD1JwBDIwOMJKHpHlpr69KfdHjyxSmriSfYz+USnWPY7AufNIadK6MEJMx9ApD/oD&#10;OlTrorhX2lFEilmcO2RdNtjC5xDF9pCuTyYBB5bi6bQ4syoJ3g9WQ0ymaiLzg5KdCXlKLjvcW893&#10;SUOqXwnz5DrgnHtJTxOsQfEKIT7DmDSUCaxw7Rqn8787ZsmRM9e2VmPeBN4uqYvTtW7jvijg9N/y&#10;JsXecLq0q+WD6m8AAAD//wMAUEsDBBQABgAIAAAAIQA4/SH/1gAAAJQBAAALAAAAX3JlbHMvLnJl&#10;bHOkkMFqwzAMhu+DvYPRfXGawxijTi+j0GvpHsDYimMaW0Yy2fr2M4PBMnrbUb/Q94l/f/hMi1qR&#10;JVI2sOt6UJgd+ZiDgffL8ekFlFSbvV0oo4EbChzGx4f9GRdb25HMsYhqlCwG5lrLq9biZkxWOiqY&#10;22YiTra2kYMu1l1tQD30/bPm3wwYN0x18gb45AdQl1tp5j/sFB2T0FQ7R0nTNEV3j6o9feQzro1i&#10;OWA14Fm+Q8a1a8+Bvu/d/dMb2JY5uiPbhG/ktn4cqGU/er3pcvwCAAD//wMAUEsDBBQABgAIAAAA&#10;IQBezxRKzAEAAIQDAAAOAAAAZHJzL2Uyb0RvYy54bWysU8GO2yAQvVfqPyDujR3X8XqtOKtqV6kq&#10;rdpI234AxhAjYaADiZ2/70DSTdreVvUBzzDPjzeP8fphHjU5CvDKmpYuFzklwnDbK7Nv6Y/v2w81&#10;JT4w0zNtjWjpSXj6sHn/bj25RhR2sLoXQJDE+GZyLR1CcE2WeT6IkfmFdcJgUVoYWcAU9lkPbEL2&#10;UWdFnlfZZKF3YLnwHnefzkW6SfxSCh6+SelFILqlqC2kFdLaxTXbrFmzB+YGxS8y2BtUjEwZPPSV&#10;6okFRg6g/qEaFQfrrQwLbsfMSqm4SD1gN8v8r25eBuZE6gXN8e7VJv//aPnX44vbAdowOd94DGMX&#10;s4QxvlEfmVtafCzK6g7tO2Fc1qsa42ScmAPhCKjysqgqBPCIWNV1gQkisiuVAx8+CzuSGLQU8GaS&#10;Yez47MMZ+hsST/ZWq36rtE4J7LtHDeTI8Ba36bmw/wHTJoKNjZ+dGeNOdm0sRmHuZizGsLP9aQfE&#10;O75VKOqZ+bBjgNe/pGTCkWip/3lgICjRXwx6fr8sixXOUErK1V2ODcNtpbutMMMHi5MWKDmHjyHN&#10;3Vnjp0OwUqXGr1IuYvGqk3WXsYyzdJsn1PXn2fwCAAD//wMAUEsDBBQABgAIAAAAIQCFXwrf4AAA&#10;AAsBAAAPAAAAZHJzL2Rvd25yZXYueG1sTI9BT4NAEIXvJv6HzZh4a5dirRQZGtPEm4kRNe1xYUcg&#10;ZXcJu1D8905P9vZe5uXN97LdbDox0eBbZxFWywgE2crp1tYIX5+viwSED8pq1TlLCL/kYZff3mQq&#10;1e5sP2gqQi24xPpUITQh9KmUvmrIKL90PVm+/bjBqMB2qKUe1JnLTSfjKNpIo1rLHxrV076h6lSM&#10;BqGbovX3oXw8JkVb09tpnvZufEe8v5tfnkEEmsN/GC74jA45M5VutNqLDmGxinlLQHhILoIT23W8&#10;AVEiPG1ZyDyT1xvyPwAAAP//AwBQSwECLQAUAAYACAAAACEAtoM4kv4AAADhAQAAEwAAAAAAAAAA&#10;AAAAAAAAAAAAW0NvbnRlbnRfVHlwZXNdLnhtbFBLAQItABQABgAIAAAAIQA4/SH/1gAAAJQBAAAL&#10;AAAAAAAAAAAAAAAAAC8BAABfcmVscy8ucmVsc1BLAQItABQABgAIAAAAIQBezxRKzAEAAIQDAAAO&#10;AAAAAAAAAAAAAAAAAC4CAABkcnMvZTJvRG9jLnhtbFBLAQItABQABgAIAAAAIQCFXwrf4AAAAAsB&#10;AAAPAAAAAAAAAAAAAAAAACYEAABkcnMvZG93bnJldi54bWxQSwUGAAAAAAQABADzAAAAMwUAAAAA&#10;" stroked="f">
+              <v:rect w14:anchorId="416E8630" id="Rectángulo 1" o:spid="_x0000_s1026" style="position:absolute;left:0;text-align:left;margin-left:-6pt;margin-top:191pt;width:477.3pt;height:205.3pt;z-index:251659264;visibility:visible;mso-wrap-style:square;mso-wrap-distance-left:0;mso-wrap-distance-top:0;mso-wrap-distance-right:7.05pt;mso-wrap-distance-bottom:0;mso-position-horizontal:absolute;mso-position-horizontal-relative:text;mso-position-vertical:absolute;mso-position-vertical-relative:text;v-text-anchor:top" o:gfxdata="UEsDBBQABgAIAAAAIQC2gziS/gAAAOEBAAATAAAAW0NvbnRlbnRfVHlwZXNdLnhtbJSRQU7DMBBF&#10;90jcwfIWJU67QAgl6YK0S0CoHGBkTxKLZGx5TGhvj5O2G0SRWNoz/78nu9wcxkFMGNg6quQqL6RA&#10;0s5Y6ir5vt9lD1JwBDIwOMJKHpHlpr69KfdHjyxSmriSfYz+USnWPY7AufNIadK6MEJMx9ApD/oD&#10;OlTrorhX2lFEilmcO2RdNtjC5xDF9pCuTyYBB5bi6bQ4syoJ3g9WQ0ymaiLzg5KdCXlKLjvcW893&#10;SUOqXwnz5DrgnHtJTxOsQfEKIT7DmDSUCaxw7Rqn8787ZsmRM9e2VmPeBN4uqYvTtW7jvijg9N/y&#10;JsXecLq0q+WD6m8AAAD//wMAUEsDBBQABgAIAAAAIQA4/SH/1gAAAJQBAAALAAAAX3JlbHMvLnJl&#10;bHOkkMFqwzAMhu+DvYPRfXGawxijTi+j0GvpHsDYimMaW0Yy2fr2M4PBMnrbUb/Q94l/f/hMi1qR&#10;JVI2sOt6UJgd+ZiDgffL8ekFlFSbvV0oo4EbChzGx4f9GRdb25HMsYhqlCwG5lrLq9biZkxWOiqY&#10;22YiTra2kYMu1l1tQD30/bPm3wwYN0x18gb45AdQl1tp5j/sFB2T0FQ7R0nTNEV3j6o9feQzro1i&#10;OWA14Fm+Q8a1a8+Bvu/d/dMb2JY5uiPbhG/ktn4cqGU/er3pcvwCAAD//wMAUEsDBBQABgAIAAAA&#10;IQBezxRKzAEAAIQDAAAOAAAAZHJzL2Uyb0RvYy54bWysU8GO2yAQvVfqPyDujR3X8XqtOKtqV6kq&#10;rdpI234AxhAjYaADiZ2/70DSTdreVvUBzzDPjzeP8fphHjU5CvDKmpYuFzklwnDbK7Nv6Y/v2w81&#10;JT4w0zNtjWjpSXj6sHn/bj25RhR2sLoXQJDE+GZyLR1CcE2WeT6IkfmFdcJgUVoYWcAU9lkPbEL2&#10;UWdFnlfZZKF3YLnwHnefzkW6SfxSCh6+SelFILqlqC2kFdLaxTXbrFmzB+YGxS8y2BtUjEwZPPSV&#10;6okFRg6g/qEaFQfrrQwLbsfMSqm4SD1gN8v8r25eBuZE6gXN8e7VJv//aPnX44vbAdowOd94DGMX&#10;s4QxvlEfmVtafCzK6g7tO2Fc1qsa42ScmAPhCKjysqgqBPCIWNV1gQkisiuVAx8+CzuSGLQU8GaS&#10;Yez47MMZ+hsST/ZWq36rtE4J7LtHDeTI8Ba36bmw/wHTJoKNjZ+dGeNOdm0sRmHuZizGsLP9aQfE&#10;O75VKOqZ+bBjgNe/pGTCkWip/3lgICjRXwx6fr8sixXOUErK1V2ODcNtpbutMMMHi5MWKDmHjyHN&#10;3Vnjp0OwUqXGr1IuYvGqk3WXsYyzdJsn1PXn2fwCAAD//wMAUEsDBBQABgAIAAAAIQCFXwrf4AAA&#10;AAsBAAAPAAAAZHJzL2Rvd25yZXYueG1sTI9BT4NAEIXvJv6HzZh4a5dirRQZGtPEm4kRNe1xYUcg&#10;ZXcJu1D8905P9vZe5uXN97LdbDox0eBbZxFWywgE2crp1tYIX5+viwSED8pq1TlLCL/kYZff3mQq&#10;1e5sP2gqQi24xPpUITQh9KmUvmrIKL90PVm+/bjBqMB2qKUe1JnLTSfjKNpIo1rLHxrV076h6lSM&#10;BqGbovX3oXw8JkVb09tpnvZufEe8v5tfnkEEmsN/GC74jA45M5VutNqLDmGxinlLQHhILoIT23W8&#10;AVEiPG1ZyDyT1xvyPwAAAP//AwBQSwECLQAUAAYACAAAACEAtoM4kv4AAADhAQAAEwAAAAAAAAAA&#10;AAAAAAAAAAAAW0NvbnRlbnRfVHlwZXNdLnhtbFBLAQItABQABgAIAAAAIQA4/SH/1gAAAJQBAAAL&#10;AAAAAAAAAAAAAAAAAC8BAABfcmVscy8ucmVsc1BLAQItABQABgAIAAAAIQBezxRKzAEAAIQDAAAO&#10;AAAAAAAAAAAAAAAAAC4CAABkcnMvZTJvRG9jLnhtbFBLAQItABQABgAIAAAAIQCFXwrf4AAAAAsB&#10;AAAPAAAAAAAAAAAAAAAAACYEAABkcnMvZG93bnJldi54bWxQSwUGAAAAAAQABADzAAAAMwUAAAAA&#10;" stroked="f">
                 <v:textbox inset="2.53958mm,1.2694mm,2.53958mm,1.2694mm">
                   <w:txbxContent>
                     <w:p>
@@ -989,8 +992,20 @@
     <w:p>
       <w:pPr>
         <w:pStyle w:val="Ttulo1"/>
+        <w:numPr>
+          <w:ilvl w:val="0"/>
+          <w:numId w:val="16"/>
+        </w:numPr>
         <w:spacing w:before="0" w:after="0"/>
         <w:ind w:right="-40"/>
+        <w:jc w:val="center"/>
+        <w:rPr>
+          <w:rFonts w:ascii="Times New Roman" w:eastAsia="Times New Roman" w:hAnsi="Times New Roman" w:cs="Times New Roman"/>
+          <w:b/>
+          <w:iCs/>
+          <w:sz w:val="24"/>
+          <w:szCs w:val="24"/>
+        </w:rPr>
       </w:pPr>
       <w:bookmarkStart w:id="3" w:name="_wz01vtodu2s" w:colFirst="0" w:colLast="0"/>
       <w:bookmarkEnd w:id="3"/>
@@ -998,36 +1013,41 @@
         <w:rPr>
           <w:rFonts w:ascii="Times New Roman" w:eastAsia="Times New Roman" w:hAnsi="Times New Roman" w:cs="Times New Roman"/>
           <w:b/>
-          <w:i/>
-          <w:color w:val="52867E"/>
-          <w:sz w:val="24"/>
-          <w:szCs w:val="24"/>
-          <w:u w:val="single"/>
-        </w:rPr>
-        <w:t>1. Introducción</w:t>
-      </w:r>
-    </w:p>
-    <w:p>
-      <w:pPr>
-        <w:pStyle w:val="Ttulo2"/>
-        <w:spacing w:after="200"/>
-        <w:ind w:right="-40"/>
+          <w:iCs/>
+          <w:sz w:val="24"/>
+          <w:szCs w:val="24"/>
+        </w:rPr>
+        <w:t>Introducción</w:t>
+      </w:r>
+    </w:p>
+    <w:p/>
+    <w:p>
+      <w:pPr>
+        <w:pStyle w:val="Ttulo1"/>
+        <w:spacing w:before="0" w:after="0"/>
+        <w:ind w:right="-40"/>
+        <w:rPr>
+          <w:rFonts w:ascii="Times New Roman" w:eastAsia="Times New Roman" w:hAnsi="Times New Roman" w:cs="Times New Roman"/>
+          <w:bCs/>
+          <w:iCs/>
+          <w:sz w:val="24"/>
+          <w:szCs w:val="24"/>
+        </w:rPr>
       </w:pPr>
       <w:bookmarkStart w:id="4" w:name="_if1guty42mer" w:colFirst="0" w:colLast="0"/>
       <w:bookmarkEnd w:id="4"/>
       <w:r>
         <w:rPr>
           <w:rFonts w:ascii="Times New Roman" w:eastAsia="Times New Roman" w:hAnsi="Times New Roman" w:cs="Times New Roman"/>
-          <w:b/>
-          <w:i/>
-          <w:color w:val="52867E"/>
-          <w:sz w:val="24"/>
-          <w:szCs w:val="24"/>
-          <w:u w:val="single"/>
+          <w:bCs/>
+          <w:iCs/>
+          <w:sz w:val="24"/>
+          <w:szCs w:val="24"/>
         </w:rPr>
         <w:t>1.1 Propósito:</w:t>
       </w:r>
     </w:p>
+    <w:p/>
     <w:p>
       <w:pPr>
         <w:spacing w:after="200"/>
@@ -1049,25 +1069,31 @@
     </w:p>
     <w:p>
       <w:pPr>
-        <w:pStyle w:val="Ttulo2"/>
-        <w:spacing w:after="200"/>
-        <w:ind w:right="-40"/>
+        <w:pStyle w:val="Ttulo1"/>
+        <w:spacing w:before="0" w:after="0"/>
+        <w:ind w:right="-40"/>
+        <w:rPr>
+          <w:rFonts w:ascii="Times New Roman" w:eastAsia="Times New Roman" w:hAnsi="Times New Roman" w:cs="Times New Roman"/>
+          <w:bCs/>
+          <w:iCs/>
+          <w:sz w:val="24"/>
+          <w:szCs w:val="24"/>
+        </w:rPr>
       </w:pPr>
       <w:bookmarkStart w:id="5" w:name="_rt966zgorh4n" w:colFirst="0" w:colLast="0"/>
       <w:bookmarkEnd w:id="5"/>
       <w:r>
         <w:rPr>
           <w:rFonts w:ascii="Times New Roman" w:eastAsia="Times New Roman" w:hAnsi="Times New Roman" w:cs="Times New Roman"/>
-          <w:b/>
-          <w:i/>
-          <w:color w:val="52867E"/>
-          <w:sz w:val="24"/>
-          <w:szCs w:val="24"/>
-          <w:u w:val="single"/>
-        </w:rPr>
-        <w:t xml:space="preserve">1.2 Alcance: </w:t>
-      </w:r>
-    </w:p>
+          <w:bCs/>
+          <w:iCs/>
+          <w:sz w:val="24"/>
+          <w:szCs w:val="24"/>
+        </w:rPr>
+        <w:t>1.2 Alcance:</w:t>
+      </w:r>
+    </w:p>
+    <w:p/>
     <w:p>
       <w:pPr>
         <w:pBdr>
@@ -1096,13 +1122,54 @@
     </w:p>
     <w:p>
       <w:pPr>
-        <w:pStyle w:val="Ttulo2"/>
-        <w:spacing w:after="200"/>
-        <w:ind w:right="-40"/>
+        <w:pStyle w:val="Ttulo1"/>
+        <w:spacing w:before="0" w:after="0"/>
+        <w:ind w:right="-40"/>
+        <w:rPr>
+          <w:rFonts w:ascii="Times New Roman" w:eastAsia="Times New Roman" w:hAnsi="Times New Roman" w:cs="Times New Roman"/>
+          <w:bCs/>
+          <w:iCs/>
+          <w:sz w:val="24"/>
+          <w:szCs w:val="24"/>
+        </w:rPr>
       </w:pPr>
       <w:bookmarkStart w:id="6" w:name="_3albb99dia2n" w:colFirst="0" w:colLast="0"/>
       <w:bookmarkEnd w:id="6"/>
       <w:r>
+        <w:rPr>
+          <w:rFonts w:ascii="Times New Roman" w:eastAsia="Times New Roman" w:hAnsi="Times New Roman" w:cs="Times New Roman"/>
+          <w:bCs/>
+          <w:iCs/>
+          <w:sz w:val="24"/>
+          <w:szCs w:val="24"/>
+        </w:rPr>
+        <w:t>1.3 Resumen:</w:t>
+      </w:r>
+    </w:p>
+    <w:p/>
+    <w:p>
+      <w:pPr>
+        <w:spacing w:after="200"/>
+        <w:ind w:right="-40"/>
+        <w:rPr>
+          <w:rFonts w:ascii="Times New Roman" w:eastAsia="Times New Roman" w:hAnsi="Times New Roman" w:cs="Times New Roman"/>
+          <w:sz w:val="24"/>
+          <w:szCs w:val="24"/>
+        </w:rPr>
+      </w:pPr>
+      <w:r>
+        <w:rPr>
+          <w:rFonts w:ascii="Times New Roman" w:eastAsia="Times New Roman" w:hAnsi="Times New Roman" w:cs="Times New Roman"/>
+          <w:sz w:val="24"/>
+          <w:szCs w:val="24"/>
+        </w:rPr>
+        <w:t>Este documento de especificación de requisitos describe los requisitos para el sistema de gestión de donación de sangre. El sistema debe ser fácil de usar, seguro y eficiente, y debe permitir a los donantes registrarse, programar citas para donaciones, verificar la disponibilidad de sangre y recibir consultas en el hospital. Al cumplir con estos requisitos, el sistema puede mejorar la gestión de donaciones de sangre y ayudar a salvar vidas.</w:t>
+      </w:r>
+    </w:p>
+    <w:p>
+      <w:pPr>
+        <w:spacing w:after="200"/>
+        <w:ind w:right="-40"/>
         <w:rPr>
           <w:rFonts w:ascii="Times New Roman" w:eastAsia="Times New Roman" w:hAnsi="Times New Roman" w:cs="Times New Roman"/>
           <w:b/>
@@ -1112,37 +1179,21 @@
           <w:szCs w:val="24"/>
           <w:u w:val="single"/>
         </w:rPr>
-        <w:t>1.3 Resumen:</w:t>
-      </w:r>
-    </w:p>
-    <w:p>
-      <w:pPr>
-        <w:spacing w:after="200"/>
-        <w:ind w:right="-40"/>
+      </w:pPr>
+    </w:p>
+    <w:p>
+      <w:pPr>
+        <w:pStyle w:val="Ttulo1"/>
+        <w:spacing w:before="0" w:after="0"/>
+        <w:ind w:right="-40"/>
+        <w:jc w:val="center"/>
         <w:rPr>
           <w:rFonts w:ascii="Times New Roman" w:eastAsia="Times New Roman" w:hAnsi="Times New Roman" w:cs="Times New Roman"/>
           <w:b/>
-          <w:i/>
-          <w:color w:val="52867E"/>
-          <w:sz w:val="24"/>
-          <w:szCs w:val="24"/>
-          <w:u w:val="single"/>
-        </w:rPr>
-      </w:pPr>
-      <w:r>
-        <w:rPr>
-          <w:rFonts w:ascii="Times New Roman" w:eastAsia="Times New Roman" w:hAnsi="Times New Roman" w:cs="Times New Roman"/>
-          <w:sz w:val="24"/>
-          <w:szCs w:val="24"/>
-        </w:rPr>
-        <w:t>Este documento de especificación de requisitos describe los requisitos para el sistema de gestión de donación de sangre. El sistema debe ser fácil de usar, seguro y eficiente, y debe permitir a los donantes registrarse, programar citas para donaciones, verificar la disponibilidad de sangre y recibir consultas en el hospital. Al cumplir con estos requisitos, el sistema puede mejorar la gestión de donaciones de sangre y ayudar a salvar vidas.</w:t>
-      </w:r>
-    </w:p>
-    <w:p>
-      <w:pPr>
-        <w:pStyle w:val="Ttulo1"/>
-        <w:spacing w:after="200"/>
-        <w:ind w:right="-40"/>
+          <w:iCs/>
+          <w:sz w:val="24"/>
+          <w:szCs w:val="24"/>
+        </w:rPr>
       </w:pPr>
       <w:bookmarkStart w:id="7" w:name="_wgghfkcsmu6a" w:colFirst="0" w:colLast="0"/>
       <w:bookmarkEnd w:id="7"/>
@@ -1150,36 +1201,41 @@
         <w:rPr>
           <w:rFonts w:ascii="Times New Roman" w:eastAsia="Times New Roman" w:hAnsi="Times New Roman" w:cs="Times New Roman"/>
           <w:b/>
-          <w:i/>
-          <w:color w:val="52867E"/>
-          <w:sz w:val="24"/>
-          <w:szCs w:val="24"/>
-          <w:u w:val="single"/>
+          <w:iCs/>
+          <w:sz w:val="24"/>
+          <w:szCs w:val="24"/>
         </w:rPr>
         <w:t>2. Descripción General</w:t>
       </w:r>
     </w:p>
-    <w:p>
-      <w:pPr>
-        <w:pStyle w:val="Ttulo2"/>
-        <w:spacing w:after="200"/>
-        <w:ind w:right="-40"/>
+    <w:p/>
+    <w:p>
+      <w:pPr>
+        <w:pStyle w:val="Ttulo1"/>
+        <w:spacing w:before="0" w:after="0"/>
+        <w:ind w:right="-40"/>
+        <w:rPr>
+          <w:rFonts w:ascii="Times New Roman" w:eastAsia="Times New Roman" w:hAnsi="Times New Roman" w:cs="Times New Roman"/>
+          <w:bCs/>
+          <w:iCs/>
+          <w:sz w:val="24"/>
+          <w:szCs w:val="24"/>
+        </w:rPr>
       </w:pPr>
       <w:bookmarkStart w:id="8" w:name="_8y0dzhu3zey2" w:colFirst="0" w:colLast="0"/>
       <w:bookmarkEnd w:id="8"/>
       <w:r>
         <w:rPr>
           <w:rFonts w:ascii="Times New Roman" w:eastAsia="Times New Roman" w:hAnsi="Times New Roman" w:cs="Times New Roman"/>
-          <w:b/>
-          <w:i/>
-          <w:color w:val="52867E"/>
-          <w:sz w:val="24"/>
-          <w:szCs w:val="24"/>
-          <w:u w:val="single"/>
+          <w:bCs/>
+          <w:iCs/>
+          <w:sz w:val="24"/>
+          <w:szCs w:val="24"/>
         </w:rPr>
         <w:t>2.1 Diagrama de Casos de Uso:</w:t>
       </w:r>
     </w:p>
+    <w:p/>
     <w:p>
       <w:pPr>
         <w:spacing w:after="200"/>
@@ -1307,7 +1363,7 @@
           <w:szCs w:val="24"/>
         </w:rPr>
         <w:drawing>
-          <wp:inline distT="114300" distB="114300" distL="114300" distR="114300" wp14:anchorId="48D4AB48" wp14:editId="21BBB223">
+          <wp:inline distT="114300" distB="114300" distL="114300" distR="114300" wp14:anchorId="5BD0E052" wp14:editId="773A8918">
             <wp:extent cx="5286375" cy="4276725"/>
             <wp:effectExtent l="0" t="0" r="0" b="0"/>
             <wp:docPr id="2" name="image1.png" descr="Diagrama&#10;&#10;Descripción generada automáticamente"/>
@@ -1378,25 +1434,31 @@
     </w:p>
     <w:p>
       <w:pPr>
-        <w:pStyle w:val="Ttulo2"/>
-        <w:spacing w:after="200"/>
-        <w:ind w:right="-40"/>
+        <w:pStyle w:val="Ttulo1"/>
+        <w:spacing w:before="0" w:after="0"/>
+        <w:ind w:right="-40"/>
+        <w:rPr>
+          <w:rFonts w:ascii="Times New Roman" w:eastAsia="Times New Roman" w:hAnsi="Times New Roman" w:cs="Times New Roman"/>
+          <w:bCs/>
+          <w:iCs/>
+          <w:sz w:val="24"/>
+          <w:szCs w:val="24"/>
+        </w:rPr>
       </w:pPr>
       <w:bookmarkStart w:id="10" w:name="_we4wr0src05f" w:colFirst="0" w:colLast="0"/>
       <w:bookmarkEnd w:id="10"/>
       <w:r>
         <w:rPr>
           <w:rFonts w:ascii="Times New Roman" w:eastAsia="Times New Roman" w:hAnsi="Times New Roman" w:cs="Times New Roman"/>
-          <w:b/>
-          <w:i/>
-          <w:color w:val="52867E"/>
-          <w:sz w:val="24"/>
-          <w:szCs w:val="24"/>
-          <w:u w:val="single"/>
+          <w:bCs/>
+          <w:iCs/>
+          <w:sz w:val="24"/>
+          <w:szCs w:val="24"/>
         </w:rPr>
         <w:t>2.2 Descripción:</w:t>
       </w:r>
     </w:p>
+    <w:p/>
     <w:p>
       <w:pPr>
         <w:numPr>
@@ -1488,25 +1550,31 @@
     </w:p>
     <w:p>
       <w:pPr>
-        <w:pStyle w:val="Ttulo2"/>
-        <w:spacing w:after="200"/>
-        <w:ind w:right="-40"/>
+        <w:pStyle w:val="Ttulo1"/>
+        <w:spacing w:before="0" w:after="0"/>
+        <w:ind w:right="-40"/>
+        <w:rPr>
+          <w:rFonts w:ascii="Times New Roman" w:eastAsia="Times New Roman" w:hAnsi="Times New Roman" w:cs="Times New Roman"/>
+          <w:bCs/>
+          <w:iCs/>
+          <w:sz w:val="24"/>
+          <w:szCs w:val="24"/>
+        </w:rPr>
       </w:pPr>
       <w:bookmarkStart w:id="11" w:name="_c3dnrgg8scb3" w:colFirst="0" w:colLast="0"/>
       <w:bookmarkEnd w:id="11"/>
       <w:r>
         <w:rPr>
           <w:rFonts w:ascii="Times New Roman" w:eastAsia="Times New Roman" w:hAnsi="Times New Roman" w:cs="Times New Roman"/>
-          <w:b/>
-          <w:i/>
-          <w:color w:val="52867E"/>
-          <w:sz w:val="24"/>
-          <w:szCs w:val="24"/>
-          <w:u w:val="single"/>
+          <w:bCs/>
+          <w:iCs/>
+          <w:sz w:val="24"/>
+          <w:szCs w:val="24"/>
         </w:rPr>
         <w:t>2.3 Actores:</w:t>
       </w:r>
     </w:p>
+    <w:p/>
     <w:p>
       <w:pPr>
         <w:spacing w:after="200"/>
@@ -1573,25 +1641,31 @@
     </w:p>
     <w:p>
       <w:pPr>
-        <w:pStyle w:val="Ttulo2"/>
-        <w:spacing w:after="200"/>
-        <w:ind w:right="-40"/>
+        <w:pStyle w:val="Ttulo1"/>
+        <w:spacing w:before="0" w:after="0"/>
+        <w:ind w:right="-40"/>
+        <w:rPr>
+          <w:rFonts w:ascii="Times New Roman" w:eastAsia="Times New Roman" w:hAnsi="Times New Roman" w:cs="Times New Roman"/>
+          <w:bCs/>
+          <w:iCs/>
+          <w:sz w:val="24"/>
+          <w:szCs w:val="24"/>
+        </w:rPr>
       </w:pPr>
       <w:bookmarkStart w:id="12" w:name="_z1gyn6k68wiy" w:colFirst="0" w:colLast="0"/>
       <w:bookmarkEnd w:id="12"/>
       <w:r>
         <w:rPr>
           <w:rFonts w:ascii="Times New Roman" w:eastAsia="Times New Roman" w:hAnsi="Times New Roman" w:cs="Times New Roman"/>
-          <w:b/>
-          <w:i/>
-          <w:color w:val="52867E"/>
-          <w:sz w:val="24"/>
-          <w:szCs w:val="24"/>
-          <w:u w:val="single"/>
+          <w:bCs/>
+          <w:iCs/>
+          <w:sz w:val="24"/>
+          <w:szCs w:val="24"/>
         </w:rPr>
         <w:t>2.4 Precondiciones:</w:t>
       </w:r>
     </w:p>
+    <w:p/>
     <w:p>
       <w:pPr>
         <w:spacing w:after="200"/>
@@ -1658,21 +1732,26 @@
     </w:p>
     <w:p>
       <w:pPr>
-        <w:pStyle w:val="Ttulo2"/>
-        <w:spacing w:after="200"/>
-        <w:ind w:right="-40"/>
+        <w:pStyle w:val="Ttulo1"/>
+        <w:spacing w:before="0" w:after="0"/>
+        <w:ind w:right="-40"/>
+        <w:rPr>
+          <w:rFonts w:ascii="Times New Roman" w:eastAsia="Times New Roman" w:hAnsi="Times New Roman" w:cs="Times New Roman"/>
+          <w:bCs/>
+          <w:iCs/>
+          <w:sz w:val="24"/>
+          <w:szCs w:val="24"/>
+        </w:rPr>
       </w:pPr>
       <w:bookmarkStart w:id="13" w:name="_6i6akfhz78pe" w:colFirst="0" w:colLast="0"/>
       <w:bookmarkEnd w:id="13"/>
       <w:r>
         <w:rPr>
           <w:rFonts w:ascii="Times New Roman" w:eastAsia="Times New Roman" w:hAnsi="Times New Roman" w:cs="Times New Roman"/>
-          <w:b/>
-          <w:i/>
-          <w:color w:val="52867E"/>
-          <w:sz w:val="24"/>
-          <w:szCs w:val="24"/>
-          <w:u w:val="single"/>
+          <w:bCs/>
+          <w:iCs/>
+          <w:sz w:val="24"/>
+          <w:szCs w:val="24"/>
         </w:rPr>
         <w:t xml:space="preserve">2.5 </w:t>
       </w:r>
@@ -1680,12 +1759,10 @@
       <w:r>
         <w:rPr>
           <w:rFonts w:ascii="Times New Roman" w:eastAsia="Times New Roman" w:hAnsi="Times New Roman" w:cs="Times New Roman"/>
-          <w:b/>
-          <w:i/>
-          <w:color w:val="52867E"/>
-          <w:sz w:val="24"/>
-          <w:szCs w:val="24"/>
-          <w:u w:val="single"/>
+          <w:bCs/>
+          <w:iCs/>
+          <w:sz w:val="24"/>
+          <w:szCs w:val="24"/>
         </w:rPr>
         <w:t>Pos</w:t>
       </w:r>
@@ -1693,16 +1770,15 @@
       <w:r>
         <w:rPr>
           <w:rFonts w:ascii="Times New Roman" w:eastAsia="Times New Roman" w:hAnsi="Times New Roman" w:cs="Times New Roman"/>
-          <w:b/>
-          <w:i/>
-          <w:color w:val="52867E"/>
-          <w:sz w:val="24"/>
-          <w:szCs w:val="24"/>
-          <w:u w:val="single"/>
+          <w:bCs/>
+          <w:iCs/>
+          <w:sz w:val="24"/>
+          <w:szCs w:val="24"/>
         </w:rPr>
         <w:t xml:space="preserve"> Condiciones:</w:t>
       </w:r>
     </w:p>
+    <w:p/>
     <w:p>
       <w:pPr>
         <w:spacing w:after="200"/>
@@ -1719,25 +1795,7 @@
           <w:sz w:val="24"/>
           <w:szCs w:val="24"/>
         </w:rPr>
-        <w:t xml:space="preserve">Después de utilizar el sistema, se cumplirán las siguientes </w:t>
-      </w:r>
-      <w:proofErr w:type="spellStart"/>
-      <w:r>
-        <w:rPr>
-          <w:rFonts w:ascii="Times New Roman" w:eastAsia="Times New Roman" w:hAnsi="Times New Roman" w:cs="Times New Roman"/>
-          <w:sz w:val="24"/>
-          <w:szCs w:val="24"/>
-        </w:rPr>
-        <w:t>poscondiciones</w:t>
-      </w:r>
-      <w:proofErr w:type="spellEnd"/>
-      <w:r>
-        <w:rPr>
-          <w:rFonts w:ascii="Times New Roman" w:eastAsia="Times New Roman" w:hAnsi="Times New Roman" w:cs="Times New Roman"/>
-          <w:sz w:val="24"/>
-          <w:szCs w:val="24"/>
-        </w:rPr>
-        <w:t>:</w:t>
+        <w:t>Después de utilizar el sistema, se cumplirán las siguientes postcondiciones:</w:t>
       </w:r>
     </w:p>
     <w:p>
@@ -1809,15 +1867,15 @@
     </w:p>
     <w:p>
       <w:pPr>
-        <w:pStyle w:val="Ttulo2"/>
-        <w:rPr>
-          <w:rFonts w:ascii="Times New Roman" w:eastAsia="Times New Roman" w:hAnsi="Times New Roman" w:cs="Times New Roman"/>
-          <w:b/>
-          <w:i/>
-          <w:color w:val="52867E"/>
-          <w:sz w:val="24"/>
-          <w:szCs w:val="24"/>
-          <w:u w:val="single"/>
+        <w:pStyle w:val="Ttulo1"/>
+        <w:spacing w:before="0" w:after="0"/>
+        <w:ind w:right="-40"/>
+        <w:rPr>
+          <w:rFonts w:ascii="Times New Roman" w:eastAsia="Times New Roman" w:hAnsi="Times New Roman" w:cs="Times New Roman"/>
+          <w:bCs/>
+          <w:iCs/>
+          <w:sz w:val="24"/>
+          <w:szCs w:val="24"/>
         </w:rPr>
       </w:pPr>
       <w:bookmarkStart w:id="14" w:name="_mf07ujr0r5ch" w:colFirst="0" w:colLast="0"/>
@@ -1825,16 +1883,15 @@
       <w:r>
         <w:rPr>
           <w:rFonts w:ascii="Times New Roman" w:eastAsia="Times New Roman" w:hAnsi="Times New Roman" w:cs="Times New Roman"/>
-          <w:b/>
-          <w:i/>
-          <w:color w:val="52867E"/>
-          <w:sz w:val="24"/>
-          <w:szCs w:val="24"/>
-          <w:u w:val="single"/>
+          <w:bCs/>
+          <w:iCs/>
+          <w:sz w:val="24"/>
+          <w:szCs w:val="24"/>
         </w:rPr>
         <w:t>2.6 Flujo básico:</w:t>
       </w:r>
     </w:p>
+    <w:p/>
     <w:p>
       <w:pPr>
         <w:pBdr>
@@ -1951,23 +2008,31 @@
     </w:p>
     <w:p>
       <w:pPr>
-        <w:pStyle w:val="Ttulo2"/>
+        <w:pStyle w:val="Ttulo1"/>
+        <w:spacing w:before="0" w:after="0"/>
+        <w:ind w:right="-40"/>
+        <w:rPr>
+          <w:rFonts w:ascii="Times New Roman" w:eastAsia="Times New Roman" w:hAnsi="Times New Roman" w:cs="Times New Roman"/>
+          <w:bCs/>
+          <w:iCs/>
+          <w:sz w:val="24"/>
+          <w:szCs w:val="24"/>
+        </w:rPr>
       </w:pPr>
       <w:bookmarkStart w:id="15" w:name="_p128a3gonwdm" w:colFirst="0" w:colLast="0"/>
       <w:bookmarkEnd w:id="15"/>
       <w:r>
         <w:rPr>
           <w:rFonts w:ascii="Times New Roman" w:eastAsia="Times New Roman" w:hAnsi="Times New Roman" w:cs="Times New Roman"/>
-          <w:b/>
-          <w:i/>
-          <w:color w:val="52867E"/>
-          <w:sz w:val="24"/>
-          <w:szCs w:val="24"/>
-          <w:u w:val="single"/>
+          <w:bCs/>
+          <w:iCs/>
+          <w:sz w:val="24"/>
+          <w:szCs w:val="24"/>
         </w:rPr>
         <w:t>2.7 Excepciones:</w:t>
       </w:r>
     </w:p>
+    <w:p/>
     <w:p>
       <w:pPr>
         <w:pBdr>
@@ -2053,13 +2118,23 @@
           <w:szCs w:val="24"/>
         </w:rPr>
       </w:pPr>
-      <w:r>
-        <w:rPr>
-          <w:rFonts w:ascii="Times New Roman" w:eastAsia="Times New Roman" w:hAnsi="Times New Roman" w:cs="Times New Roman"/>
-          <w:sz w:val="24"/>
-          <w:szCs w:val="24"/>
-        </w:rPr>
-        <w:t>EX[2]: Si el donante intenta editar o eliminar la información de un donante que no existe en el sistema, el sistema mostrará un mensaje de error</w:t>
+      <w:proofErr w:type="gramStart"/>
+      <w:r>
+        <w:rPr>
+          <w:rFonts w:ascii="Times New Roman" w:eastAsia="Times New Roman" w:hAnsi="Times New Roman" w:cs="Times New Roman"/>
+          <w:sz w:val="24"/>
+          <w:szCs w:val="24"/>
+        </w:rPr>
+        <w:t>EX[</w:t>
+      </w:r>
+      <w:proofErr w:type="gramEnd"/>
+      <w:r>
+        <w:rPr>
+          <w:rFonts w:ascii="Times New Roman" w:eastAsia="Times New Roman" w:hAnsi="Times New Roman" w:cs="Times New Roman"/>
+          <w:sz w:val="24"/>
+          <w:szCs w:val="24"/>
+        </w:rPr>
+        <w:t>2]: Si el donante intenta editar o eliminar la información de un donante que no existe en el sistema, el sistema mostrará un mensaje de error</w:t>
       </w:r>
       <w:r>
         <w:rPr>
@@ -2071,6 +2146,7 @@
         <w:t>.</w:t>
       </w:r>
     </w:p>
+    <w:p/>
     <w:p/>
     <w:sectPr>
       <w:pgSz w:w="11909" w:h="16834"/>
@@ -3328,6 +3404,95 @@
     </w:lvl>
   </w:abstractNum>
   <w:abstractNum w:abstractNumId="11" w15:restartNumberingAfterBreak="0">
+    <w:nsid w:val="616D5150"/>
+    <w:multiLevelType w:val="hybridMultilevel"/>
+    <w:tmpl w:val="134A8142"/>
+    <w:lvl w:ilvl="0" w:tplc="0C0A000F">
+      <w:start w:val="1"/>
+      <w:numFmt w:val="decimal"/>
+      <w:lvlText w:val="%1."/>
+      <w:lvlJc w:val="left"/>
+      <w:pPr>
+        <w:ind w:left="720" w:hanging="360"/>
+      </w:pPr>
+      <w:rPr>
+        <w:rFonts w:hint="default"/>
+      </w:rPr>
+    </w:lvl>
+    <w:lvl w:ilvl="1" w:tplc="0C0A0019" w:tentative="1">
+      <w:start w:val="1"/>
+      <w:numFmt w:val="lowerLetter"/>
+      <w:lvlText w:val="%2."/>
+      <w:lvlJc w:val="left"/>
+      <w:pPr>
+        <w:ind w:left="1440" w:hanging="360"/>
+      </w:pPr>
+    </w:lvl>
+    <w:lvl w:ilvl="2" w:tplc="0C0A001B" w:tentative="1">
+      <w:start w:val="1"/>
+      <w:numFmt w:val="lowerRoman"/>
+      <w:lvlText w:val="%3."/>
+      <w:lvlJc w:val="right"/>
+      <w:pPr>
+        <w:ind w:left="2160" w:hanging="180"/>
+      </w:pPr>
+    </w:lvl>
+    <w:lvl w:ilvl="3" w:tplc="0C0A000F" w:tentative="1">
+      <w:start w:val="1"/>
+      <w:numFmt w:val="decimal"/>
+      <w:lvlText w:val="%4."/>
+      <w:lvlJc w:val="left"/>
+      <w:pPr>
+        <w:ind w:left="2880" w:hanging="360"/>
+      </w:pPr>
+    </w:lvl>
+    <w:lvl w:ilvl="4" w:tplc="0C0A0019" w:tentative="1">
+      <w:start w:val="1"/>
+      <w:numFmt w:val="lowerLetter"/>
+      <w:lvlText w:val="%5."/>
+      <w:lvlJc w:val="left"/>
+      <w:pPr>
+        <w:ind w:left="3600" w:hanging="360"/>
+      </w:pPr>
+    </w:lvl>
+    <w:lvl w:ilvl="5" w:tplc="0C0A001B" w:tentative="1">
+      <w:start w:val="1"/>
+      <w:numFmt w:val="lowerRoman"/>
+      <w:lvlText w:val="%6."/>
+      <w:lvlJc w:val="right"/>
+      <w:pPr>
+        <w:ind w:left="4320" w:hanging="180"/>
+      </w:pPr>
+    </w:lvl>
+    <w:lvl w:ilvl="6" w:tplc="0C0A000F" w:tentative="1">
+      <w:start w:val="1"/>
+      <w:numFmt w:val="decimal"/>
+      <w:lvlText w:val="%7."/>
+      <w:lvlJc w:val="left"/>
+      <w:pPr>
+        <w:ind w:left="5040" w:hanging="360"/>
+      </w:pPr>
+    </w:lvl>
+    <w:lvl w:ilvl="7" w:tplc="0C0A0019" w:tentative="1">
+      <w:start w:val="1"/>
+      <w:numFmt w:val="lowerLetter"/>
+      <w:lvlText w:val="%8."/>
+      <w:lvlJc w:val="left"/>
+      <w:pPr>
+        <w:ind w:left="5760" w:hanging="360"/>
+      </w:pPr>
+    </w:lvl>
+    <w:lvl w:ilvl="8" w:tplc="0C0A001B" w:tentative="1">
+      <w:start w:val="1"/>
+      <w:numFmt w:val="lowerRoman"/>
+      <w:lvlText w:val="%9."/>
+      <w:lvlJc w:val="right"/>
+      <w:pPr>
+        <w:ind w:left="6480" w:hanging="180"/>
+      </w:pPr>
+    </w:lvl>
+  </w:abstractNum>
+  <w:abstractNum w:abstractNumId="12" w15:restartNumberingAfterBreak="0">
     <w:nsid w:val="62F34F06"/>
     <w:multiLevelType w:val="multilevel"/>
     <w:tmpl w:val="D7D255C6"/>
@@ -3440,7 +3605,7 @@
       </w:rPr>
     </w:lvl>
   </w:abstractNum>
-  <w:abstractNum w:abstractNumId="12" w15:restartNumberingAfterBreak="0">
+  <w:abstractNum w:abstractNumId="13" w15:restartNumberingAfterBreak="0">
     <w:nsid w:val="6C62286F"/>
     <w:multiLevelType w:val="multilevel"/>
     <w:tmpl w:val="DB7E07D8"/>
@@ -3553,7 +3718,7 @@
       </w:rPr>
     </w:lvl>
   </w:abstractNum>
-  <w:abstractNum w:abstractNumId="13" w15:restartNumberingAfterBreak="0">
+  <w:abstractNum w:abstractNumId="14" w15:restartNumberingAfterBreak="0">
     <w:nsid w:val="6C70649E"/>
     <w:multiLevelType w:val="multilevel"/>
     <w:tmpl w:val="83A0F3DE"/>
@@ -3666,7 +3831,7 @@
       </w:rPr>
     </w:lvl>
   </w:abstractNum>
-  <w:abstractNum w:abstractNumId="14" w15:restartNumberingAfterBreak="0">
+  <w:abstractNum w:abstractNumId="15" w15:restartNumberingAfterBreak="0">
     <w:nsid w:val="7C7317FC"/>
     <w:multiLevelType w:val="multilevel"/>
     <w:tmpl w:val="84C62C36"/>
@@ -3786,10 +3951,10 @@
     <w:abstractNumId w:val="3"/>
   </w:num>
   <w:num w:numId="3" w16cid:durableId="875432093">
-    <w:abstractNumId w:val="11"/>
+    <w:abstractNumId w:val="12"/>
   </w:num>
   <w:num w:numId="4" w16cid:durableId="799953460">
-    <w:abstractNumId w:val="13"/>
+    <w:abstractNumId w:val="14"/>
   </w:num>
   <w:num w:numId="5" w16cid:durableId="249973705">
     <w:abstractNumId w:val="1"/>
@@ -3798,10 +3963,10 @@
     <w:abstractNumId w:val="4"/>
   </w:num>
   <w:num w:numId="7" w16cid:durableId="225989719">
-    <w:abstractNumId w:val="14"/>
+    <w:abstractNumId w:val="15"/>
   </w:num>
   <w:num w:numId="8" w16cid:durableId="340278582">
-    <w:abstractNumId w:val="12"/>
+    <w:abstractNumId w:val="13"/>
   </w:num>
   <w:num w:numId="9" w16cid:durableId="1575434532">
     <w:abstractNumId w:val="7"/>
@@ -3823,6 +3988,9 @@
   </w:num>
   <w:num w:numId="15" w16cid:durableId="1226254886">
     <w:abstractNumId w:val="6"/>
+  </w:num>
+  <w:num w:numId="16" w16cid:durableId="1286622683">
+    <w:abstractNumId w:val="11"/>
   </w:num>
 </w:numbering>
 </file>

</xml_diff>